<commit_message>
Update GitHub Pages: Tue May 20 11:49:43 BST 2025
</commit_message>
<xml_diff>
--- a/resources/resources/module-handbook.docx
+++ b/resources/resources/module-handbook.docx
@@ -2947,7 +2947,7 @@
         <w:t xml:space="preserve">Release Date</w:t>
       </w:r>
       <w:r>
-        <w:t xml:space="preserve">: 21st June 9am (on Blackboard)</w:t>
+        <w:t xml:space="preserve">: 21st June 9:30 (on Blackboard)</w:t>
       </w:r>
     </w:p>
     <w:p>
@@ -2966,7 +2966,7 @@
         <w:t xml:space="preserve">Due Date</w:t>
       </w:r>
       <w:r>
-        <w:t xml:space="preserve">: 23rd June 9am (on Blackboard)</w:t>
+        <w:t xml:space="preserve">: 21rd June 12:30 (on Blackboard)</w:t>
       </w:r>
     </w:p>
     <w:p>

</xml_diff>